<commit_message>
limits-service all dependency why use notes it
</commit_message>
<xml_diff>
--- a/microservice.docx
+++ b/microservice.docx
@@ -3614,85 +3614,341 @@
         </w:rPr>
         <w:t xml:space="preserve"> </w:t>
       </w:r>
+      <w:r>
+        <w:rPr>
+          <w:rStyle w:val="HTMLCode"/>
+          <w:rFonts w:ascii="Consolas" w:eastAsiaTheme="majorEastAsia" w:hAnsi="Consolas"/>
+          <w:color w:val="24292F"/>
+          <w:bdr w:val="none" w:sz="0" w:space="0" w:color="auto" w:frame="1"/>
+        </w:rPr>
+        <w:t>=</w:t>
+      </w:r>
+      <w:r>
+        <w:rPr>
+          <w:rStyle w:val="HTMLCode"/>
+          <w:rFonts w:ascii="Consolas" w:eastAsiaTheme="majorEastAsia" w:hAnsi="Consolas"/>
+          <w:color w:val="24292F"/>
+          <w:bdr w:val="none" w:sz="0" w:space="0" w:color="auto" w:frame="1"/>
+        </w:rPr>
+        <w:t xml:space="preserve"> </w:t>
+      </w:r>
+      <w:r>
+        <w:rPr>
+          <w:rStyle w:val="HTMLCode"/>
+          <w:rFonts w:ascii="Consolas" w:eastAsiaTheme="majorEastAsia" w:hAnsi="Consolas"/>
+          <w:color w:val="24292F"/>
+          <w:bdr w:val="none" w:sz="0" w:space="0" w:color="auto" w:frame="1"/>
+        </w:rPr>
+        <w:t>true</w:t>
+      </w:r>
+    </w:p>
+    <w:p>
+      <w:pPr>
+        <w:pStyle w:val="HTMLPreformatted"/>
+        <w:shd w:val="clear" w:color="auto" w:fill="FFFFFF"/>
+        <w:rPr>
+          <w:rStyle w:val="HTMLCode"/>
+          <w:rFonts w:ascii="Consolas" w:eastAsiaTheme="majorEastAsia" w:hAnsi="Consolas"/>
+          <w:color w:val="24292F"/>
+          <w:bdr w:val="none" w:sz="0" w:space="0" w:color="auto" w:frame="1"/>
+        </w:rPr>
+      </w:pPr>
+    </w:p>
+    <w:p>
+      <w:pPr>
+        <w:pStyle w:val="Heading2"/>
+        <w:shd w:val="clear" w:color="auto" w:fill="FFFFFF"/>
+        <w:spacing w:before="360" w:after="240"/>
+        <w:rPr>
+          <w:rFonts w:ascii="Segoe UI" w:hAnsi="Segoe UI" w:cs="Segoe UI"/>
+          <w:color w:val="24292F"/>
+        </w:rPr>
+      </w:pPr>
+      <w:r>
+        <w:rPr>
+          <w:rFonts w:ascii="Segoe UI" w:hAnsi="Segoe UI" w:cs="Segoe UI"/>
+          <w:b/>
+          <w:color w:val="24292F"/>
+        </w:rPr>
+        <w:lastRenderedPageBreak/>
+        <w:t>Command to run</w:t>
+      </w:r>
+      <w:r>
+        <w:rPr>
+          <w:rFonts w:ascii="Segoe UI" w:hAnsi="Segoe UI" w:cs="Segoe UI"/>
+          <w:b/>
+          <w:color w:val="24292F"/>
+        </w:rPr>
+        <w:t xml:space="preserve"> </w:t>
+      </w:r>
+      <w:proofErr w:type="spellStart"/>
+      <w:r>
+        <w:rPr>
+          <w:rFonts w:ascii="Segoe UI" w:hAnsi="Segoe UI" w:cs="Segoe UI"/>
+          <w:b/>
+          <w:color w:val="24292F"/>
+        </w:rPr>
+        <w:t>Zipkin</w:t>
+      </w:r>
+      <w:proofErr w:type="spellEnd"/>
+    </w:p>
+    <w:p>
+      <w:pPr>
+        <w:pStyle w:val="HTMLPreformatted"/>
+        <w:shd w:val="clear" w:color="auto" w:fill="FFFFFF"/>
+        <w:rPr>
+          <w:rStyle w:val="HTMLCode"/>
+          <w:rFonts w:ascii="Consolas" w:eastAsiaTheme="majorEastAsia" w:hAnsi="Consolas"/>
+          <w:color w:val="24292F"/>
+          <w:bdr w:val="none" w:sz="0" w:space="0" w:color="auto" w:frame="1"/>
+        </w:rPr>
+      </w:pPr>
+      <w:r>
+        <w:rPr>
+          <w:rStyle w:val="HTMLCode"/>
+          <w:rFonts w:ascii="Consolas" w:eastAsiaTheme="majorEastAsia" w:hAnsi="Consolas"/>
+          <w:color w:val="24292F"/>
+          <w:bdr w:val="none" w:sz="0" w:space="0" w:color="auto" w:frame="1"/>
+        </w:rPr>
+        <w:t xml:space="preserve">java -jar zipkin-server-2.12.9-exec.jar </w:t>
+      </w:r>
+    </w:p>
+    <w:p>
+      <w:pPr>
+        <w:pStyle w:val="HTMLPreformatted"/>
+        <w:shd w:val="clear" w:color="auto" w:fill="FFFFFF"/>
+        <w:rPr>
+          <w:rStyle w:val="HTMLCode"/>
+          <w:rFonts w:ascii="Consolas" w:eastAsiaTheme="majorEastAsia" w:hAnsi="Consolas"/>
+          <w:color w:val="24292F"/>
+          <w:sz w:val="24"/>
+          <w:szCs w:val="24"/>
+          <w:bdr w:val="none" w:sz="0" w:space="0" w:color="auto" w:frame="1"/>
+        </w:rPr>
+      </w:pPr>
+    </w:p>
+    <w:p>
+      <w:pPr>
+        <w:pStyle w:val="HTMLPreformatted"/>
+        <w:shd w:val="clear" w:color="auto" w:fill="FFFFFF"/>
+        <w:rPr>
+          <w:rStyle w:val="HTMLCode"/>
+          <w:rFonts w:ascii="Consolas" w:eastAsiaTheme="majorEastAsia" w:hAnsi="Consolas"/>
+          <w:b/>
+          <w:color w:val="24292F"/>
+          <w:sz w:val="24"/>
+          <w:szCs w:val="24"/>
+          <w:bdr w:val="none" w:sz="0" w:space="0" w:color="auto" w:frame="1"/>
+        </w:rPr>
+      </w:pPr>
+      <w:r>
+        <w:rPr>
+          <w:rStyle w:val="HTMLCode"/>
+          <w:rFonts w:ascii="Consolas" w:eastAsiaTheme="majorEastAsia" w:hAnsi="Consolas"/>
+          <w:b/>
+          <w:color w:val="24292F"/>
+          <w:sz w:val="24"/>
+          <w:szCs w:val="24"/>
+          <w:bdr w:val="none" w:sz="0" w:space="0" w:color="auto" w:frame="1"/>
+        </w:rPr>
+        <w:t xml:space="preserve">Why the use dependency: </w:t>
+      </w:r>
+    </w:p>
+    <w:p>
+      <w:pPr>
+        <w:pStyle w:val="HTMLPreformatted"/>
+        <w:shd w:val="clear" w:color="auto" w:fill="FFFFFF"/>
+        <w:rPr>
+          <w:rStyle w:val="HTMLCode"/>
+          <w:rFonts w:ascii="Consolas" w:eastAsiaTheme="majorEastAsia" w:hAnsi="Consolas"/>
+          <w:b/>
+          <w:color w:val="24292F"/>
+          <w:bdr w:val="none" w:sz="0" w:space="0" w:color="auto" w:frame="1"/>
+        </w:rPr>
+      </w:pPr>
+      <w:r>
+        <w:rPr>
+          <w:rStyle w:val="HTMLCode"/>
+          <w:rFonts w:ascii="Consolas" w:eastAsiaTheme="majorEastAsia" w:hAnsi="Consolas"/>
+          <w:b/>
+          <w:color w:val="24292F"/>
+          <w:bdr w:val="none" w:sz="0" w:space="0" w:color="auto" w:frame="1"/>
+        </w:rPr>
+        <w:t>l</w:t>
+      </w:r>
       <w:bookmarkStart w:id="0" w:name="_GoBack"/>
       <w:bookmarkEnd w:id="0"/>
       <w:r>
         <w:rPr>
           <w:rStyle w:val="HTMLCode"/>
           <w:rFonts w:ascii="Consolas" w:eastAsiaTheme="majorEastAsia" w:hAnsi="Consolas"/>
+          <w:b/>
           <w:color w:val="24292F"/>
           <w:bdr w:val="none" w:sz="0" w:space="0" w:color="auto" w:frame="1"/>
         </w:rPr>
-        <w:t>=</w:t>
+        <w:t>imit</w:t>
       </w:r>
       <w:r>
         <w:rPr>
           <w:rStyle w:val="HTMLCode"/>
           <w:rFonts w:ascii="Consolas" w:eastAsiaTheme="majorEastAsia" w:hAnsi="Consolas"/>
+          <w:b/>
           <w:color w:val="24292F"/>
           <w:bdr w:val="none" w:sz="0" w:space="0" w:color="auto" w:frame="1"/>
         </w:rPr>
-        <w:t xml:space="preserve"> </w:t>
+        <w:t>s</w:t>
       </w:r>
       <w:r>
         <w:rPr>
           <w:rStyle w:val="HTMLCode"/>
           <w:rFonts w:ascii="Consolas" w:eastAsiaTheme="majorEastAsia" w:hAnsi="Consolas"/>
+          <w:b/>
           <w:color w:val="24292F"/>
           <w:bdr w:val="none" w:sz="0" w:space="0" w:color="auto" w:frame="1"/>
         </w:rPr>
-        <w:t>true</w:t>
+        <w:t>-service:</w:t>
       </w:r>
     </w:p>
     <w:p>
       <w:pPr>
         <w:pStyle w:val="HTMLPreformatted"/>
+        <w:numPr>
+          <w:ilvl w:val="1"/>
+          <w:numId w:val="6"/>
+        </w:numPr>
+        <w:shd w:val="clear" w:color="auto" w:fill="FFFFFF"/>
+        <w:rPr>
+          <w:rFonts w:ascii="Consolas" w:eastAsiaTheme="majorEastAsia" w:hAnsi="Consolas"/>
+          <w:b/>
+          <w:color w:val="24292F"/>
+          <w:bdr w:val="none" w:sz="0" w:space="0" w:color="auto" w:frame="1"/>
+        </w:rPr>
+      </w:pPr>
+      <w:r>
+        <w:rPr>
+          <w:rFonts w:ascii="Consolas" w:hAnsi="Consolas" w:cs="Consolas"/>
+          <w:color w:val="000000"/>
+          <w:shd w:val="clear" w:color="auto" w:fill="E8F2FE"/>
+        </w:rPr>
+        <w:t>spring-boot-starter-</w:t>
+      </w:r>
+      <w:r>
+        <w:rPr>
+          <w:rFonts w:ascii="Consolas" w:hAnsi="Consolas" w:cs="Consolas"/>
+          <w:color w:val="000000"/>
+          <w:shd w:val="clear" w:color="auto" w:fill="E8F2FE"/>
+        </w:rPr>
+        <w:t>actuator (</w:t>
+      </w:r>
+      <w:r>
+        <w:rPr>
+          <w:rFonts w:ascii="Consolas" w:hAnsi="Consolas" w:cs="Consolas"/>
+          <w:color w:val="000000"/>
+          <w:shd w:val="clear" w:color="auto" w:fill="E8F2FE"/>
+        </w:rPr>
+        <w:t>The next one which I would add in is actuator. Actuator provides monitoring and management around)</w:t>
+      </w:r>
+      <w:r>
+        <w:rPr>
+          <w:rFonts w:ascii="Consolas" w:hAnsi="Consolas" w:cs="Consolas"/>
+          <w:color w:val="000000"/>
+          <w:shd w:val="clear" w:color="auto" w:fill="E8F2FE"/>
+        </w:rPr>
+        <w:t>.</w:t>
+      </w:r>
+    </w:p>
+    <w:p>
+      <w:pPr>
+        <w:pStyle w:val="HTMLPreformatted"/>
+        <w:numPr>
+          <w:ilvl w:val="1"/>
+          <w:numId w:val="6"/>
+        </w:numPr>
         <w:shd w:val="clear" w:color="auto" w:fill="FFFFFF"/>
         <w:rPr>
           <w:rStyle w:val="HTMLCode"/>
           <w:rFonts w:ascii="Consolas" w:eastAsiaTheme="majorEastAsia" w:hAnsi="Consolas"/>
+          <w:b/>
           <w:color w:val="24292F"/>
           <w:bdr w:val="none" w:sz="0" w:space="0" w:color="auto" w:frame="1"/>
         </w:rPr>
       </w:pPr>
-    </w:p>
-    <w:p>
-      <w:pPr>
-        <w:pStyle w:val="Heading2"/>
-        <w:shd w:val="clear" w:color="auto" w:fill="FFFFFF"/>
-        <w:spacing w:before="360" w:after="240"/>
-        <w:rPr>
-          <w:rFonts w:ascii="Segoe UI" w:hAnsi="Segoe UI" w:cs="Segoe UI"/>
-          <w:color w:val="24292F"/>
-        </w:rPr>
-      </w:pPr>
-      <w:r>
-        <w:rPr>
-          <w:rFonts w:ascii="Segoe UI" w:hAnsi="Segoe UI" w:cs="Segoe UI"/>
-          <w:b/>
-          <w:color w:val="24292F"/>
-        </w:rPr>
-        <w:lastRenderedPageBreak/>
-        <w:t>Command to run</w:t>
-      </w:r>
-      <w:r>
-        <w:rPr>
-          <w:rFonts w:ascii="Segoe UI" w:hAnsi="Segoe UI" w:cs="Segoe UI"/>
-          <w:b/>
-          <w:color w:val="24292F"/>
+      <w:r>
+        <w:rPr>
+          <w:rFonts w:ascii="Consolas" w:hAnsi="Consolas" w:cs="Consolas"/>
+          <w:color w:val="000000"/>
+          <w:shd w:val="clear" w:color="auto" w:fill="E8F2FE"/>
+        </w:rPr>
+        <w:t>spring-cloud-starter-</w:t>
+      </w:r>
+      <w:proofErr w:type="spellStart"/>
+      <w:r>
+        <w:rPr>
+          <w:rFonts w:ascii="Consolas" w:hAnsi="Consolas" w:cs="Consolas"/>
+          <w:color w:val="000000"/>
+          <w:shd w:val="clear" w:color="auto" w:fill="E8F2FE"/>
+        </w:rPr>
+        <w:t>config</w:t>
+      </w:r>
+      <w:proofErr w:type="spellEnd"/>
+      <w:r>
+        <w:rPr>
+          <w:rFonts w:ascii="Consolas" w:hAnsi="Consolas" w:cs="Consolas"/>
+          <w:color w:val="000000"/>
+          <w:shd w:val="clear" w:color="auto" w:fill="E8F2FE"/>
         </w:rPr>
         <w:t xml:space="preserve"> </w:t>
       </w:r>
+      <w:r>
+        <w:rPr>
+          <w:rFonts w:ascii="Consolas" w:hAnsi="Consolas" w:cs="Consolas"/>
+          <w:color w:val="000000"/>
+          <w:shd w:val="clear" w:color="auto" w:fill="E8F2FE"/>
+        </w:rPr>
+        <w:t>(</w:t>
+      </w:r>
+      <w:r>
+        <w:rPr>
+          <w:rFonts w:ascii="Consolas" w:hAnsi="Consolas" w:cs="Consolas"/>
+          <w:color w:val="000000"/>
+          <w:shd w:val="clear" w:color="auto" w:fill="E8F2FE"/>
+        </w:rPr>
+        <w:t xml:space="preserve">SPRING CLOUD CONFIG Client, that connects to a spring Cloud </w:t>
+      </w:r>
       <w:proofErr w:type="spellStart"/>
       <w:r>
         <w:rPr>
-          <w:rFonts w:ascii="Segoe UI" w:hAnsi="Segoe UI" w:cs="Segoe UI"/>
-          <w:b/>
-          <w:color w:val="24292F"/>
-        </w:rPr>
-        <w:t>Zipkin</w:t>
+          <w:rFonts w:ascii="Consolas" w:hAnsi="Consolas" w:cs="Consolas"/>
+          <w:color w:val="000000"/>
+          <w:shd w:val="clear" w:color="auto" w:fill="E8F2FE"/>
+        </w:rPr>
+        <w:t>config</w:t>
       </w:r>
       <w:proofErr w:type="spellEnd"/>
+      <w:r>
+        <w:rPr>
+          <w:rFonts w:ascii="Consolas" w:hAnsi="Consolas" w:cs="Consolas"/>
+          <w:color w:val="000000"/>
+          <w:shd w:val="clear" w:color="auto" w:fill="E8F2FE"/>
+        </w:rPr>
+        <w:t xml:space="preserve"> server to fetch the application's configuration</w:t>
+      </w:r>
+      <w:r>
+        <w:rPr>
+          <w:rFonts w:ascii="Consolas" w:hAnsi="Consolas" w:cs="Consolas"/>
+          <w:color w:val="000000"/>
+          <w:shd w:val="clear" w:color="auto" w:fill="E8F2FE"/>
+        </w:rPr>
+        <w:t>)</w:t>
+      </w:r>
+      <w:r>
+        <w:rPr>
+          <w:rFonts w:ascii="Consolas" w:hAnsi="Consolas" w:cs="Consolas"/>
+          <w:color w:val="000000"/>
+          <w:shd w:val="clear" w:color="auto" w:fill="E8F2FE"/>
+        </w:rPr>
+        <w:t>.</w:t>
+      </w:r>
     </w:p>
     <w:p>
       <w:pPr>
@@ -3703,15 +3959,6 @@
           <w:color w:val="24292F"/>
         </w:rPr>
       </w:pPr>
-      <w:r>
-        <w:rPr>
-          <w:rStyle w:val="HTMLCode"/>
-          <w:rFonts w:ascii="Consolas" w:eastAsiaTheme="majorEastAsia" w:hAnsi="Consolas"/>
-          <w:color w:val="24292F"/>
-          <w:bdr w:val="none" w:sz="0" w:space="0" w:color="auto" w:frame="1"/>
-        </w:rPr>
-        <w:t xml:space="preserve">java -jar zipkin-server-2.12.9-exec.jar </w:t>
-      </w:r>
     </w:p>
     <w:p>
       <w:pPr>
@@ -3931,7 +4178,7 @@
   <w:abstractNum w:abstractNumId="1" w15:restartNumberingAfterBreak="0">
     <w:nsid w:val="166E381C"/>
     <w:multiLevelType w:val="multilevel"/>
-    <w:tmpl w:val="6FAA2F8E"/>
+    <w:tmpl w:val="ACA26CB4"/>
     <w:lvl w:ilvl="0">
       <w:start w:val="1"/>
       <w:numFmt w:val="bullet"/>
@@ -3948,20 +4195,16 @@
         <w:sz w:val="20"/>
       </w:rPr>
     </w:lvl>
-    <w:lvl w:ilvl="1" w:tentative="1">
-      <w:start w:val="1"/>
-      <w:numFmt w:val="bullet"/>
-      <w:lvlText w:val="o"/>
+    <w:lvl w:ilvl="1">
+      <w:start w:val="1"/>
+      <w:numFmt w:val="decimal"/>
+      <w:lvlText w:val="%2."/>
       <w:lvlJc w:val="left"/>
       <w:pPr>
-        <w:tabs>
-          <w:tab w:val="num" w:pos="1440"/>
-        </w:tabs>
         <w:ind w:left="1440" w:hanging="360"/>
       </w:pPr>
       <w:rPr>
-        <w:rFonts w:ascii="Courier New" w:hAnsi="Courier New" w:hint="default"/>
-        <w:sz w:val="20"/>
+        <w:rFonts w:hint="default"/>
       </w:rPr>
     </w:lvl>
     <w:lvl w:ilvl="2" w:tentative="1">

</xml_diff>